<commit_message>
Light detection OK, tests OK, Rapport completé (StartOnBoot, Detection de l'allumage + test detection de l'allumage
</commit_message>
<xml_diff>
--- a/Rapport.docx
+++ b/Rapport.docx
@@ -1,10 +1,10 @@
 
 <file path=word/document.xml><?xml version="1.0" encoding="utf-8"?>
-<w:document xmlns:wpc="http://schemas.microsoft.com/office/word/2010/wordprocessingCanvas" xmlns:mc="http://schemas.openxmlformats.org/markup-compatibility/2006" xmlns:o="urn:schemas-microsoft-com:office:office" xmlns:r="http://schemas.openxmlformats.org/officeDocument/2006/relationships" xmlns:m="http://schemas.openxmlformats.org/officeDocument/2006/math" xmlns:v="urn:schemas-microsoft-com:vml" xmlns:wp14="http://schemas.microsoft.com/office/word/2010/wordprocessingDrawing" xmlns:wp="http://schemas.openxmlformats.org/drawingml/2006/wordprocessingDrawing" xmlns:w10="urn:schemas-microsoft-com:office:word" xmlns:w="http://schemas.openxmlformats.org/wordprocessingml/2006/main" xmlns:w14="http://schemas.microsoft.com/office/word/2010/wordml" xmlns:w15="http://schemas.microsoft.com/office/word/2012/wordml" xmlns:wpg="http://schemas.microsoft.com/office/word/2010/wordprocessingGroup" xmlns:wpi="http://schemas.microsoft.com/office/word/2010/wordprocessingInk" xmlns:wne="http://schemas.microsoft.com/office/word/2006/wordml" xmlns:wps="http://schemas.microsoft.com/office/word/2010/wordprocessingShape" mc:Ignorable="w14 w15 wp14">
+<w:document xmlns:wpc="http://schemas.microsoft.com/office/word/2010/wordprocessingCanvas" xmlns:cx="http://schemas.microsoft.com/office/drawing/2014/chartex" xmlns:cx1="http://schemas.microsoft.com/office/drawing/2015/9/8/chartex" xmlns:cx2="http://schemas.microsoft.com/office/drawing/2015/10/21/chartex" xmlns:cx3="http://schemas.microsoft.com/office/drawing/2016/5/9/chartex" xmlns:cx4="http://schemas.microsoft.com/office/drawing/2016/5/10/chartex" xmlns:cx5="http://schemas.microsoft.com/office/drawing/2016/5/11/chartex" xmlns:mc="http://schemas.openxmlformats.org/markup-compatibility/2006" xmlns:o="urn:schemas-microsoft-com:office:office" xmlns:r="http://schemas.openxmlformats.org/officeDocument/2006/relationships" xmlns:m="http://schemas.openxmlformats.org/officeDocument/2006/math" xmlns:v="urn:schemas-microsoft-com:vml" xmlns:wp14="http://schemas.microsoft.com/office/word/2010/wordprocessingDrawing" xmlns:wp="http://schemas.openxmlformats.org/drawingml/2006/wordprocessingDrawing" xmlns:w10="urn:schemas-microsoft-com:office:word" xmlns:w="http://schemas.openxmlformats.org/wordprocessingml/2006/main" xmlns:w14="http://schemas.microsoft.com/office/word/2010/wordml" xmlns:w15="http://schemas.microsoft.com/office/word/2012/wordml" xmlns:w16se="http://schemas.microsoft.com/office/word/2015/wordml/symex" xmlns:wpg="http://schemas.microsoft.com/office/word/2010/wordprocessingGroup" xmlns:wpi="http://schemas.microsoft.com/office/word/2010/wordprocessingInk" xmlns:wne="http://schemas.microsoft.com/office/word/2006/wordml" xmlns:wps="http://schemas.microsoft.com/office/word/2010/wordprocessingShape" mc:Ignorable="w14 w15 w16se wp14">
   <w:body>
     <w:p>
       <w:pPr>
-        <w:pStyle w:val="Title"/>
+        <w:pStyle w:val="Titre"/>
       </w:pPr>
       <w:r>
         <w:rPr>
@@ -64,34 +64,31 @@
     </w:p>
     <w:p>
       <w:pPr>
-        <w:pStyle w:val="Title"/>
-      </w:pPr>
-    </w:p>
-    <w:p>
-      <w:pPr>
-        <w:pStyle w:val="Title"/>
-      </w:pPr>
-    </w:p>
-    <w:p>
-      <w:pPr>
-        <w:pStyle w:val="Title"/>
-      </w:pPr>
-    </w:p>
-    <w:p>
-      <w:pPr>
-        <w:pStyle w:val="Title"/>
-      </w:pPr>
-      <w:r>
-        <w:t xml:space="preserve">Rapport de projet </w:t>
-      </w:r>
-      <w:r>
-        <w:t>AMIO</w:t>
+        <w:pStyle w:val="Titre"/>
+      </w:pPr>
+    </w:p>
+    <w:p>
+      <w:pPr>
+        <w:pStyle w:val="Titre"/>
+      </w:pPr>
+    </w:p>
+    <w:p>
+      <w:pPr>
+        <w:pStyle w:val="Titre"/>
+      </w:pPr>
+    </w:p>
+    <w:p>
+      <w:pPr>
+        <w:pStyle w:val="Titre"/>
+      </w:pPr>
+      <w:r>
+        <w:t>Rapport de projet AMIO</w:t>
       </w:r>
     </w:p>
     <w:p/>
     <w:p>
       <w:pPr>
-        <w:pStyle w:val="Title"/>
+        <w:pStyle w:val="Titre"/>
         <w:pBdr>
           <w:top w:val="single" w:sz="4" w:space="1" w:color="auto"/>
           <w:left w:val="single" w:sz="4" w:space="4" w:color="auto"/>
@@ -174,8 +171,6 @@
         </w:rPr>
         <w:t>s</w:t>
       </w:r>
-      <w:bookmarkStart w:id="0" w:name="_GoBack"/>
-      <w:bookmarkEnd w:id="0"/>
       <w:r>
         <w:rPr>
           <w:sz w:val="28"/>
@@ -205,6 +200,10 @@
     <w:sdt>
       <w:sdtPr>
         <w:rPr>
+          <w:rFonts w:ascii="Times New Roman" w:eastAsiaTheme="minorEastAsia" w:hAnsi="Times New Roman" w:cstheme="minorBidi"/>
+          <w:color w:val="auto"/>
+          <w:sz w:val="24"/>
+          <w:szCs w:val="22"/>
           <w:lang w:val="fr-FR"/>
         </w:rPr>
         <w:id w:val="-245875989"/>
@@ -215,19 +214,15 @@
       </w:sdtPr>
       <w:sdtEndPr>
         <w:rPr>
-          <w:rFonts w:ascii="Times New Roman" w:eastAsiaTheme="minorEastAsia" w:hAnsi="Times New Roman" w:cstheme="minorBidi"/>
           <w:b/>
           <w:bCs/>
           <w:noProof/>
-          <w:color w:val="auto"/>
-          <w:sz w:val="24"/>
-          <w:szCs w:val="22"/>
         </w:rPr>
       </w:sdtEndPr>
       <w:sdtContent>
         <w:p>
           <w:pPr>
-            <w:pStyle w:val="TOCHeading"/>
+            <w:pStyle w:val="En-ttedetabledesmatires"/>
             <w:rPr>
               <w:lang w:val="fr-FR"/>
             </w:rPr>
@@ -241,7 +236,7 @@
         </w:p>
         <w:p>
           <w:pPr>
-            <w:pStyle w:val="TOC1"/>
+            <w:pStyle w:val="TM1"/>
             <w:tabs>
               <w:tab w:val="right" w:leader="dot" w:pos="9062"/>
             </w:tabs>
@@ -264,7 +259,7 @@
           <w:hyperlink w:anchor="_Toc476992753" w:history="1">
             <w:r>
               <w:rPr>
-                <w:rStyle w:val="Hyperlink"/>
+                <w:rStyle w:val="Lienhypertexte"/>
                 <w:noProof/>
               </w:rPr>
               <w:t>Cahier des charges</w:t>
@@ -321,7 +316,7 @@
         </w:p>
         <w:p>
           <w:pPr>
-            <w:pStyle w:val="TOC2"/>
+            <w:pStyle w:val="TM2"/>
             <w:tabs>
               <w:tab w:val="right" w:leader="dot" w:pos="9062"/>
             </w:tabs>
@@ -332,7 +327,7 @@
           <w:hyperlink w:anchor="_Toc476992754" w:history="1">
             <w:r>
               <w:rPr>
-                <w:rStyle w:val="Hyperlink"/>
+                <w:rStyle w:val="Lienhypertexte"/>
                 <w:noProof/>
               </w:rPr>
               <w:t>Objectifs</w:t>
@@ -389,7 +384,7 @@
         </w:p>
         <w:p>
           <w:pPr>
-            <w:pStyle w:val="TOC2"/>
+            <w:pStyle w:val="TM2"/>
             <w:tabs>
               <w:tab w:val="right" w:leader="dot" w:pos="9062"/>
             </w:tabs>
@@ -400,7 +395,7 @@
           <w:hyperlink w:anchor="_Toc476992755" w:history="1">
             <w:r>
               <w:rPr>
-                <w:rStyle w:val="Hyperlink"/>
+                <w:rStyle w:val="Lienhypertexte"/>
                 <w:noProof/>
               </w:rPr>
               <w:t>Technologies</w:t>
@@ -457,7 +452,7 @@
         </w:p>
         <w:p>
           <w:pPr>
-            <w:pStyle w:val="TOC1"/>
+            <w:pStyle w:val="TM1"/>
             <w:tabs>
               <w:tab w:val="right" w:leader="dot" w:pos="9062"/>
             </w:tabs>
@@ -471,7 +466,7 @@
           <w:hyperlink w:anchor="_Toc476992756" w:history="1">
             <w:r>
               <w:rPr>
-                <w:rStyle w:val="Hyperlink"/>
+                <w:rStyle w:val="Lienhypertexte"/>
                 <w:noProof/>
               </w:rPr>
               <w:t>Réalisation</w:t>
@@ -528,7 +523,7 @@
         </w:p>
         <w:p>
           <w:pPr>
-            <w:pStyle w:val="TOC2"/>
+            <w:pStyle w:val="TM2"/>
             <w:tabs>
               <w:tab w:val="right" w:leader="dot" w:pos="9062"/>
             </w:tabs>
@@ -539,7 +534,7 @@
           <w:hyperlink w:anchor="_Toc476992757" w:history="1">
             <w:r>
               <w:rPr>
-                <w:rStyle w:val="Hyperlink"/>
+                <w:rStyle w:val="Lienhypertexte"/>
                 <w:noProof/>
               </w:rPr>
               <w:t>Tests unitaires</w:t>
@@ -614,43 +609,28 @@
     </w:p>
     <w:p>
       <w:pPr>
-        <w:pStyle w:val="Heading1"/>
-      </w:pPr>
-      <w:bookmarkStart w:id="1" w:name="_Toc476992753"/>
+        <w:pStyle w:val="Titre1"/>
+      </w:pPr>
+      <w:bookmarkStart w:id="0" w:name="_Toc476992753"/>
       <w:r>
         <w:lastRenderedPageBreak/>
         <w:t>Cahier des charges</w:t>
       </w:r>
+      <w:bookmarkEnd w:id="0"/>
+    </w:p>
+    <w:p>
+      <w:pPr>
+        <w:pStyle w:val="Titre2"/>
+      </w:pPr>
+      <w:bookmarkStart w:id="1" w:name="_Toc476992754"/>
+      <w:r>
+        <w:t>Objectifs</w:t>
+      </w:r>
       <w:bookmarkEnd w:id="1"/>
     </w:p>
     <w:p>
-      <w:pPr>
-        <w:pStyle w:val="Heading2"/>
-      </w:pPr>
-      <w:bookmarkStart w:id="2" w:name="_Toc476992754"/>
-      <w:r>
-        <w:t>Objectifs</w:t>
-      </w:r>
-      <w:bookmarkEnd w:id="2"/>
-    </w:p>
-    <w:p>
-      <w:r>
-        <w:t>L'objectif de ce mini-projet e</w:t>
-      </w:r>
-      <w:r>
-        <w:t>s</w:t>
-      </w:r>
-      <w:r>
-        <w:t xml:space="preserve">t de </w:t>
-      </w:r>
-      <w:r>
-        <w:t>réaliser</w:t>
-      </w:r>
-      <w:r>
-        <w:t xml:space="preserve"> une application Android exploitant des données issues d'un réseau de capteurs et exposées à travers un web service (IoTLab de TELECOM Nancy). Le but est de détecter les lumières laissées actives dans les bureaux en soirée</w:t>
-      </w:r>
-      <w:r>
-        <w:t>.</w:t>
+      <w:r>
+        <w:t>L'objectif de ce mini-projet est de réaliser une application Android exploitant des données issues d'un réseau de capteurs et exposées à travers un web service (IoTLab de TELECOM Nancy). Le but est de détecter les lumières laissées actives dans les bureaux en soirée.</w:t>
       </w:r>
     </w:p>
     <w:p>
@@ -660,37 +640,31 @@
     </w:p>
     <w:p>
       <w:pPr>
-        <w:pStyle w:val="ListParagraph"/>
+        <w:pStyle w:val="Paragraphedeliste"/>
         <w:numPr>
           <w:ilvl w:val="0"/>
           <w:numId w:val="1"/>
         </w:numPr>
       </w:pPr>
       <w:r>
-        <w:t>L</w:t>
-      </w:r>
-      <w:r>
-        <w:t xml:space="preserve">ister dans l'activité principale les capteurs actifs et les valeurs de luminosité qu'ils relèvent, en mettant en évidence ceux qui indiquent la présence d'une lumière active </w:t>
-      </w:r>
-    </w:p>
-    <w:p>
-      <w:pPr>
-        <w:pStyle w:val="ListParagraph"/>
+        <w:t xml:space="preserve">Lister dans l'activité principale les capteurs actifs et les valeurs de luminosité qu'ils relèvent, en mettant en évidence ceux qui indiquent la présence d'une lumière active </w:t>
+      </w:r>
+    </w:p>
+    <w:p>
+      <w:pPr>
+        <w:pStyle w:val="Paragraphedeliste"/>
         <w:numPr>
           <w:ilvl w:val="0"/>
           <w:numId w:val="1"/>
         </w:numPr>
       </w:pPr>
       <w:r>
-        <w:t>E</w:t>
-      </w:r>
-      <w:r>
-        <w:t xml:space="preserve">mettre une notification si une nouvelle lumière vient d'être allumée en semaine entre 19h et 23h, en spécifiant le capteur impliqué </w:t>
-      </w:r>
-    </w:p>
-    <w:p>
-      <w:pPr>
-        <w:pStyle w:val="ListParagraph"/>
+        <w:t xml:space="preserve">Emettre une notification si une nouvelle lumière vient d'être allumée en semaine entre 19h et 23h, en spécifiant le capteur impliqué </w:t>
+      </w:r>
+    </w:p>
+    <w:p>
+      <w:pPr>
+        <w:pStyle w:val="Paragraphedeliste"/>
         <w:numPr>
           <w:ilvl w:val="0"/>
           <w:numId w:val="1"/>
@@ -700,15 +674,12 @@
         </w:rPr>
       </w:pPr>
       <w:r>
-        <w:t>E</w:t>
-      </w:r>
-      <w:r>
-        <w:t xml:space="preserve">nvoyer un email si cet événement survient le week-end entre 19h et 23h ou en semaine entre 23h et 6h. </w:t>
-      </w:r>
-    </w:p>
-    <w:p>
-      <w:pPr>
-        <w:pStyle w:val="ListParagraph"/>
+        <w:t xml:space="preserve">Envoyer un email si cet événement survient le week-end entre 19h et 23h ou en semaine entre 23h et 6h. </w:t>
+      </w:r>
+    </w:p>
+    <w:p>
+      <w:pPr>
+        <w:pStyle w:val="Paragraphedeliste"/>
         <w:numPr>
           <w:ilvl w:val="0"/>
           <w:numId w:val="1"/>
@@ -718,10 +689,7 @@
         </w:rPr>
       </w:pPr>
       <w:r>
-        <w:t>P</w:t>
-      </w:r>
-      <w:r>
-        <w:t>ermettre la configuration des plages horaires et de l'adresse email dans un menu dédié</w:t>
+        <w:t>Permettre la configuration des plages horaires et de l'adresse email dans un menu dédié</w:t>
       </w:r>
     </w:p>
     <w:p>
@@ -735,10 +703,7 @@
         <w:t xml:space="preserve"> </w:t>
       </w:r>
       <w:r>
-        <w:t xml:space="preserve">l’état des capteurs seront récupérées </w:t>
-      </w:r>
-      <w:r>
-        <w:t xml:space="preserve">dans un </w:t>
+        <w:t xml:space="preserve">l’état des capteurs seront récupérées dans un </w:t>
       </w:r>
       <w:r>
         <w:rPr>
@@ -747,229 +712,574 @@
         <w:t>Service</w:t>
       </w:r>
       <w:r>
-        <w:t xml:space="preserve"> asynchrone </w:t>
+        <w:t xml:space="preserve"> asynchrone (</w:t>
+      </w:r>
+      <w:r>
+        <w:rPr>
+          <w:b/>
+        </w:rPr>
+        <w:t>AsyncTask</w:t>
+      </w:r>
+      <w:r>
+        <w:rPr>
+          <w:b/>
+        </w:rPr>
+        <w:t>)</w:t>
+      </w:r>
+      <w:r>
+        <w:t xml:space="preserve"> qui exécutera une tache périodique (</w:t>
+      </w:r>
+      <w:r>
+        <w:rPr>
+          <w:b/>
+        </w:rPr>
+        <w:t>TimerTask</w:t>
+      </w:r>
+      <w:r>
+        <w:t xml:space="preserve">). Celle-ci aura comme but la consultation d'un web service avec </w:t>
+      </w:r>
+      <w:r>
+        <w:rPr>
+          <w:b/>
+        </w:rPr>
+        <w:t>HttpURLConnection</w:t>
+      </w:r>
+      <w:r>
+        <w:t xml:space="preserve"> et la lecture des réponses avec </w:t>
+      </w:r>
+      <w:r>
+        <w:rPr>
+          <w:b/>
+        </w:rPr>
+        <w:t>JsonReader</w:t>
+      </w:r>
+      <w:r>
+        <w:t xml:space="preserve">. La persistance des données sera faite avec </w:t>
+      </w:r>
+      <w:r>
+        <w:rPr>
+          <w:b/>
+        </w:rPr>
+        <w:t>SharedPreferences</w:t>
+      </w:r>
+      <w:r>
+        <w:t xml:space="preserve"> et la création d'un </w:t>
+      </w:r>
+      <w:r>
+        <w:rPr>
+          <w:b/>
+        </w:rPr>
+        <w:t>BroadcastReceiver</w:t>
+      </w:r>
+      <w:r>
+        <w:t xml:space="preserve"> pour gérer les événements système sera necessaire. Enfin il faudra éditer le  </w:t>
+      </w:r>
+      <w:r>
+        <w:rPr>
+          <w:b/>
+        </w:rPr>
+        <w:t>Manifest</w:t>
+      </w:r>
+      <w:r>
+        <w:t xml:space="preserve"> pour déclarer des permissions et des </w:t>
+      </w:r>
+      <w:r>
+        <w:rPr>
+          <w:b/>
+        </w:rPr>
+        <w:t>intent-filter</w:t>
+      </w:r>
+      <w:r>
+        <w:t xml:space="preserve">, et l'envoi de </w:t>
+      </w:r>
+      <w:r>
+        <w:rPr>
+          <w:b/>
+        </w:rPr>
+        <w:t>Notification</w:t>
+      </w:r>
+      <w:r>
+        <w:t>.</w:t>
+      </w:r>
+    </w:p>
+    <w:p>
+      <w:pPr>
+        <w:pStyle w:val="Titre2"/>
+      </w:pPr>
+      <w:bookmarkStart w:id="2" w:name="_Toc476992755"/>
+      <w:r>
+        <w:t>Technologies</w:t>
+      </w:r>
+      <w:bookmarkEnd w:id="2"/>
+    </w:p>
+    <w:p>
+      <w:r>
+        <w:t>Android studio</w:t>
+      </w:r>
+      <w:r>
+        <w:t> : (v2.2.3)</w:t>
+      </w:r>
+      <w:r>
+        <w:t xml:space="preserve"> IDE</w:t>
+      </w:r>
+      <w:r>
+        <w:t>, minSDKversion : 16, targetSDKversion : 21</w:t>
+      </w:r>
+    </w:p>
+    <w:p>
+      <w:r>
+        <w:t>Graddle : gestionnaire dépendances</w:t>
+      </w:r>
+    </w:p>
+    <w:p>
+      <w:r>
+        <w:t xml:space="preserve">Gson : </w:t>
+      </w:r>
+      <w:r>
+        <w:t xml:space="preserve">(v2.2) </w:t>
+      </w:r>
+      <w:r>
+        <w:t>bibliothèque permettant une manipulation du JSON plus souple que l’api de base. Permet également de caster une chaine json en son objet correspondant.</w:t>
+      </w:r>
+    </w:p>
+    <w:p>
+      <w:r>
+        <w:t>JUnit : (v4.12) biblitotheque permettant l’organisation et les assertions des tests unitaires.</w:t>
+      </w:r>
+    </w:p>
+    <w:p>
+      <w:r>
+        <w:t>Java</w:t>
+      </w:r>
+      <w:r>
+        <w:t>Faker :</w:t>
+      </w:r>
+      <w:r>
+        <w:t xml:space="preserve"> (v0.12)</w:t>
+      </w:r>
+      <w:r>
+        <w:t xml:space="preserve"> bibliothèque permettant de générer divers type de données, utile pour les tests unitaires.</w:t>
+      </w:r>
+    </w:p>
+    <w:p>
+      <w:r>
+        <w:t xml:space="preserve">L’application a été testé sur un Xiaomi redme note 3 (android 6.0) et un nexus 4 (android 7) </w:t>
+      </w:r>
+    </w:p>
+    <w:p>
+      <w:pPr>
+        <w:pStyle w:val="Titre1"/>
+      </w:pPr>
+      <w:bookmarkStart w:id="3" w:name="_Toc476992756"/>
+      <w:r>
+        <w:lastRenderedPageBreak/>
+        <w:t>Réalisation</w:t>
+      </w:r>
+      <w:bookmarkEnd w:id="3"/>
+    </w:p>
+    <w:p>
+      <w:pPr>
+        <w:pStyle w:val="Titre2"/>
+      </w:pPr>
+      <w:r>
+        <w:t>Détection de l’allumage</w:t>
+      </w:r>
+    </w:p>
+    <w:p>
+      <w:r>
+        <w:t>Pour détecter l’allumage d’une pièce, nous utilisons la moyenne glissante. Si une nouvelle valeur fait augmenter la luminosité d’une pièce de 50%, nous considérons que la lumière a été allumée.</w:t>
+      </w:r>
+    </w:p>
+    <w:p>
+      <w:r>
+        <w:t>Par exemple nous recevons, pour une mote ces valeurs :</w:t>
+      </w:r>
+    </w:p>
+    <w:p>
+      <w:r>
+        <w:t>X = 10 (</w:t>
+      </w:r>
+      <w:r>
+        <w:sym w:font="Symbol" w:char="F060"/>
+      </w:r>
+      <w:r>
+        <w:t>x = 10). La lampe est éteinte.</w:t>
+      </w:r>
+    </w:p>
+    <w:p>
+      <w:r>
+        <w:t xml:space="preserve">X = 10;18 </w:t>
       </w:r>
       <w:r>
         <w:t>(</w:t>
       </w:r>
       <w:r>
-        <w:rPr>
+        <w:sym w:font="Symbol" w:char="F060"/>
+      </w:r>
+      <w:r>
+        <w:t xml:space="preserve">x = </w:t>
+      </w:r>
+      <w:r>
+        <w:t>14</w:t>
+      </w:r>
+      <w:r>
+        <w:t>)</w:t>
+      </w:r>
+      <w:r>
+        <w:t>. La moyenne n’a pas augmenté de 50% ou plus, la lumière n’est pas allumée.</w:t>
+      </w:r>
+    </w:p>
+    <w:p>
+      <w:r>
+        <w:t xml:space="preserve">X = 10 ;18 ;40 </w:t>
+      </w:r>
+      <w:r>
+        <w:t>(</w:t>
+      </w:r>
+      <w:r>
+        <w:sym w:font="Symbol" w:char="F060"/>
+      </w:r>
+      <w:r>
+        <w:t xml:space="preserve">x = </w:t>
+      </w:r>
+      <w:r>
+        <w:t>22,66</w:t>
+      </w:r>
+      <w:r>
+        <w:t>)</w:t>
+      </w:r>
+      <w:r>
+        <w:t>. La moyenne a augmenté de plus de 50% (14*1,5=21 &lt; 22,66), la lumière est allumée.</w:t>
+      </w:r>
+    </w:p>
+    <w:p>
+      <w:pPr>
+        <w:pStyle w:val="Titre2"/>
+      </w:pPr>
+      <w:r>
+        <w:t>Start on Boot</w:t>
+      </w:r>
+    </w:p>
+    <w:p>
+      <w:r>
+        <w:t>Une checkbox est présente sur l’interface permettant à l’utilisateur d’activer ou désactiver la fonctionnalité.</w:t>
+      </w:r>
+      <w:r>
+        <w:br/>
+      </w:r>
+      <w:r>
+        <w:t>La variable booléen représentant la checkbox va être rendu persistante g</w:t>
+      </w:r>
+      <w:r>
+        <w:t>râce à l’utilisation de « SharedPreference »</w:t>
+      </w:r>
+      <w:r>
+        <w:t xml:space="preserve"> </w:t>
+      </w:r>
+      <w:r>
+        <w:t>:</w:t>
+      </w:r>
+    </w:p>
+    <w:p>
+      <w:pPr>
+        <w:shd w:val="clear" w:color="auto" w:fill="FFFFFF"/>
+        <w:tabs>
+          <w:tab w:val="left" w:pos="916"/>
+          <w:tab w:val="left" w:pos="1832"/>
+          <w:tab w:val="left" w:pos="2748"/>
+          <w:tab w:val="left" w:pos="3664"/>
+          <w:tab w:val="left" w:pos="4580"/>
+          <w:tab w:val="left" w:pos="5496"/>
+          <w:tab w:val="left" w:pos="6412"/>
+          <w:tab w:val="left" w:pos="7328"/>
+          <w:tab w:val="left" w:pos="8244"/>
+          <w:tab w:val="left" w:pos="9160"/>
+          <w:tab w:val="left" w:pos="10076"/>
+          <w:tab w:val="left" w:pos="10992"/>
+          <w:tab w:val="left" w:pos="11908"/>
+          <w:tab w:val="left" w:pos="12824"/>
+          <w:tab w:val="left" w:pos="13740"/>
+          <w:tab w:val="left" w:pos="14656"/>
+        </w:tabs>
+        <w:spacing w:after="0" w:line="240" w:lineRule="auto"/>
+        <w:jc w:val="left"/>
+        <w:rPr>
+          <w:rFonts w:ascii="Courier New" w:eastAsia="Times New Roman" w:hAnsi="Courier New" w:cs="Courier New"/>
+          <w:color w:val="000000"/>
+          <w:sz w:val="20"/>
+          <w:szCs w:val="20"/>
+          <w:lang w:val="en-US" w:eastAsia="fr-FR"/>
+        </w:rPr>
+      </w:pPr>
+      <w:r>
+        <w:rPr>
+          <w:rFonts w:ascii="Courier New" w:eastAsia="Times New Roman" w:hAnsi="Courier New" w:cs="Courier New"/>
+          <w:color w:val="660E7A"/>
+          <w:sz w:val="20"/>
+          <w:szCs w:val="20"/>
+          <w:lang w:val="en-US" w:eastAsia="fr-FR"/>
+        </w:rPr>
+        <w:t>prefs</w:t>
+      </w:r>
+      <w:r>
+        <w:rPr>
+          <w:rFonts w:ascii="Courier New" w:eastAsia="Times New Roman" w:hAnsi="Courier New" w:cs="Courier New"/>
+          <w:color w:val="000000"/>
+          <w:sz w:val="20"/>
+          <w:szCs w:val="20"/>
+          <w:lang w:val="en-US" w:eastAsia="fr-FR"/>
+        </w:rPr>
+        <w:t>.edit().putBoolean(</w:t>
+      </w:r>
+      <w:r>
+        <w:rPr>
+          <w:rFonts w:ascii="Courier New" w:eastAsia="Times New Roman" w:hAnsi="Courier New" w:cs="Courier New"/>
           <w:b/>
-        </w:rPr>
-        <w:t>AsyncTask</w:t>
-      </w:r>
+          <w:bCs/>
+          <w:i/>
+          <w:iCs/>
+          <w:color w:val="660E7A"/>
+          <w:sz w:val="20"/>
+          <w:szCs w:val="20"/>
+          <w:lang w:val="en-US" w:eastAsia="fr-FR"/>
+        </w:rPr>
+        <w:t>startOnBoot</w:t>
+      </w:r>
+      <w:r>
+        <w:rPr>
+          <w:rFonts w:ascii="Courier New" w:eastAsia="Times New Roman" w:hAnsi="Courier New" w:cs="Courier New"/>
+          <w:color w:val="000000"/>
+          <w:sz w:val="20"/>
+          <w:szCs w:val="20"/>
+          <w:lang w:val="en-US" w:eastAsia="fr-FR"/>
+        </w:rPr>
+        <w:t>, b).apply();</w:t>
+      </w:r>
+    </w:p>
+    <w:p>
+      <w:pPr>
+        <w:shd w:val="clear" w:color="auto" w:fill="FFFFFF"/>
+        <w:tabs>
+          <w:tab w:val="left" w:pos="916"/>
+          <w:tab w:val="left" w:pos="1832"/>
+          <w:tab w:val="left" w:pos="2748"/>
+          <w:tab w:val="left" w:pos="3664"/>
+          <w:tab w:val="left" w:pos="4580"/>
+          <w:tab w:val="left" w:pos="5496"/>
+          <w:tab w:val="left" w:pos="6412"/>
+          <w:tab w:val="left" w:pos="7328"/>
+          <w:tab w:val="left" w:pos="8244"/>
+          <w:tab w:val="left" w:pos="9160"/>
+          <w:tab w:val="left" w:pos="10076"/>
+          <w:tab w:val="left" w:pos="10992"/>
+          <w:tab w:val="left" w:pos="11908"/>
+          <w:tab w:val="left" w:pos="12824"/>
+          <w:tab w:val="left" w:pos="13740"/>
+          <w:tab w:val="left" w:pos="14656"/>
+        </w:tabs>
+        <w:spacing w:after="0" w:line="240" w:lineRule="auto"/>
+        <w:jc w:val="left"/>
+        <w:rPr>
+          <w:rFonts w:ascii="Courier New" w:eastAsia="Times New Roman" w:hAnsi="Courier New" w:cs="Courier New"/>
+          <w:color w:val="000000"/>
+          <w:sz w:val="20"/>
+          <w:szCs w:val="20"/>
+          <w:lang w:val="en-US" w:eastAsia="fr-FR"/>
+        </w:rPr>
+      </w:pPr>
+    </w:p>
+    <w:p>
+      <w:pPr>
+        <w:rPr>
+          <w:rFonts w:eastAsia="Times New Roman"/>
+          <w:lang w:eastAsia="fr-FR"/>
+        </w:rPr>
+      </w:pPr>
+      <w:r>
+        <w:rPr>
+          <w:rFonts w:eastAsia="Times New Roman"/>
+          <w:lang w:eastAsia="fr-FR"/>
+        </w:rPr>
+        <w:t>Cette ligne est exécuté</w:t>
+      </w:r>
+      <w:r>
+        <w:rPr>
+          <w:rFonts w:eastAsia="Times New Roman"/>
+          <w:lang w:eastAsia="fr-FR"/>
+        </w:rPr>
+        <w:t>e</w:t>
+      </w:r>
+      <w:r>
+        <w:rPr>
+          <w:rFonts w:eastAsia="Times New Roman"/>
+          <w:lang w:eastAsia="fr-FR"/>
+        </w:rPr>
+        <w:t xml:space="preserve"> lorsque l’utilisateur change le contenue de la checkbox</w:t>
+      </w:r>
+      <w:r>
+        <w:rPr>
+          <w:rFonts w:eastAsia="Times New Roman"/>
+          <w:lang w:eastAsia="fr-FR"/>
+        </w:rPr>
+        <w:t xml:space="preserve">. </w:t>
+      </w:r>
+    </w:p>
+    <w:p>
+      <w:pPr>
+        <w:rPr>
+          <w:rFonts w:eastAsia="Times New Roman"/>
+          <w:lang w:eastAsia="fr-FR"/>
+        </w:rPr>
+      </w:pPr>
+      <w:r>
+        <w:rPr>
+          <w:rFonts w:eastAsia="Times New Roman"/>
+          <w:lang w:eastAsia="fr-FR"/>
+        </w:rPr>
+        <w:t>La donnée</w:t>
+      </w:r>
+      <w:r>
+        <w:rPr>
+          <w:rFonts w:eastAsia="Times New Roman"/>
+          <w:lang w:eastAsia="fr-FR"/>
+        </w:rPr>
+        <w:t xml:space="preserve"> peut ensuite être lu en une ligne :</w:t>
+      </w:r>
+    </w:p>
+    <w:p>
+      <w:pPr>
+        <w:pStyle w:val="PrformatHTML"/>
+        <w:shd w:val="clear" w:color="auto" w:fill="FFFFFF"/>
+        <w:rPr>
+          <w:color w:val="000000"/>
+          <w:lang w:val="en-US"/>
+        </w:rPr>
+      </w:pPr>
       <w:r>
         <w:rPr>
           <w:b/>
-        </w:rPr>
-        <w:t>)</w:t>
-      </w:r>
-      <w:r>
-        <w:t xml:space="preserve"> qui exécutera une tache</w:t>
-      </w:r>
-      <w:r>
-        <w:t xml:space="preserve"> périodique </w:t>
-      </w:r>
-      <w:r>
-        <w:t>(</w:t>
+          <w:bCs/>
+          <w:color w:val="000080"/>
+          <w:lang w:val="en-US"/>
+        </w:rPr>
+        <w:t xml:space="preserve">boolean </w:t>
+      </w:r>
+      <w:r>
+        <w:rPr>
+          <w:color w:val="000000"/>
+          <w:lang w:val="en-US"/>
+        </w:rPr>
+        <w:t>isStartChecked = prefs.getBoolean(</w:t>
       </w:r>
       <w:r>
         <w:rPr>
           <w:b/>
-        </w:rPr>
-        <w:t>TimerTask</w:t>
-      </w:r>
-      <w:r>
-        <w:t xml:space="preserve">). Celle-ci aura comme but </w:t>
-      </w:r>
-      <w:r>
-        <w:t xml:space="preserve">la consultation d'un web service avec </w:t>
+          <w:bCs/>
+          <w:i/>
+          <w:iCs/>
+          <w:color w:val="660E7A"/>
+          <w:lang w:val="en-US"/>
+        </w:rPr>
+        <w:t>startOnBoot</w:t>
+      </w:r>
+      <w:r>
+        <w:rPr>
+          <w:color w:val="000000"/>
+          <w:lang w:val="en-US"/>
+        </w:rPr>
+        <w:t xml:space="preserve">, </w:t>
       </w:r>
       <w:r>
         <w:rPr>
           <w:b/>
-        </w:rPr>
-        <w:t>HttpURLConnection</w:t>
-      </w:r>
-      <w:r>
-        <w:t xml:space="preserve"> et la lecture des réponses avec </w:t>
-      </w:r>
+          <w:bCs/>
+          <w:color w:val="000080"/>
+          <w:lang w:val="en-US"/>
+        </w:rPr>
+        <w:t>false</w:t>
+      </w:r>
+      <w:r>
+        <w:rPr>
+          <w:color w:val="000000"/>
+          <w:lang w:val="en-US"/>
+        </w:rPr>
+        <w:t>);</w:t>
+      </w:r>
+    </w:p>
+    <w:p>
+      <w:pPr>
+        <w:rPr>
+          <w:rFonts w:eastAsia="Times New Roman"/>
+          <w:lang w:eastAsia="fr-FR"/>
+        </w:rPr>
+      </w:pPr>
+      <w:r>
+        <w:rPr>
+          <w:rFonts w:eastAsia="Times New Roman"/>
+          <w:lang w:eastAsia="fr-FR"/>
+        </w:rPr>
+        <w:br/>
+      </w:r>
+      <w:r>
+        <w:rPr>
+          <w:rFonts w:eastAsia="Times New Roman"/>
+          <w:lang w:eastAsia="fr-FR"/>
+        </w:rPr>
+        <w:t xml:space="preserve">Grâce à un « BroadcastReceiver » on peut lancer le service au démarrage lorsque l’action : </w:t>
+      </w:r>
+    </w:p>
+    <w:p>
+      <w:pPr>
+        <w:pStyle w:val="PrformatHTML"/>
+        <w:shd w:val="clear" w:color="auto" w:fill="FFFFFF"/>
+        <w:rPr>
+          <w:color w:val="000000"/>
+        </w:rPr>
+      </w:pPr>
       <w:r>
         <w:rPr>
           <w:b/>
-        </w:rPr>
-        <w:t>JsonReader</w:t>
-      </w:r>
-      <w:r>
-        <w:t>.</w:t>
-      </w:r>
+          <w:bCs/>
+          <w:color w:val="008000"/>
+        </w:rPr>
+        <w:t>android.intent.action.BOOT_COMPLETED"</w:t>
+      </w:r>
+    </w:p>
+    <w:p>
+      <w:pPr>
+        <w:rPr>
+          <w:rFonts w:eastAsia="Times New Roman"/>
+          <w:lang w:eastAsia="fr-FR"/>
+        </w:rPr>
+      </w:pPr>
+      <w:r>
+        <w:rPr>
+          <w:rFonts w:eastAsia="Times New Roman"/>
+          <w:lang w:eastAsia="fr-FR"/>
+        </w:rPr>
+        <w:br/>
+        <w:t>est reçu, si le startOnBoot a été activé par l’utilisateur.</w:t>
+      </w:r>
+    </w:p>
+    <w:p/>
+    <w:p>
       <w:r>
         <w:t xml:space="preserve"> </w:t>
       </w:r>
-      <w:r>
-        <w:t>L</w:t>
-      </w:r>
-      <w:r>
-        <w:t xml:space="preserve">a persistance des données </w:t>
-      </w:r>
-      <w:r>
-        <w:t xml:space="preserve">sera faite </w:t>
-      </w:r>
-      <w:r>
-        <w:t xml:space="preserve">avec </w:t>
-      </w:r>
-      <w:r>
-        <w:rPr>
-          <w:b/>
-        </w:rPr>
-        <w:t>SharedPreferences</w:t>
-      </w:r>
-      <w:r>
-        <w:t xml:space="preserve"> et </w:t>
-      </w:r>
-      <w:r>
-        <w:t xml:space="preserve">la création d'un </w:t>
-      </w:r>
-      <w:r>
-        <w:rPr>
-          <w:b/>
-        </w:rPr>
-        <w:t>BroadcastReceiver</w:t>
-      </w:r>
-      <w:r>
-        <w:t xml:space="preserve"> pour gérer les événements système</w:t>
-      </w:r>
-      <w:r>
-        <w:t xml:space="preserve"> sera necessaire.</w:t>
-      </w:r>
-      <w:r>
-        <w:t xml:space="preserve"> </w:t>
-      </w:r>
-      <w:r>
-        <w:t xml:space="preserve">Enfin il faudra éditer le </w:t>
-      </w:r>
-      <w:r>
-        <w:t xml:space="preserve"> </w:t>
-      </w:r>
-      <w:r>
-        <w:rPr>
-          <w:b/>
-        </w:rPr>
-        <w:t>Manifest</w:t>
-      </w:r>
-      <w:r>
-        <w:t xml:space="preserve"> pour déclarer des permission</w:t>
-      </w:r>
-      <w:r>
-        <w:t xml:space="preserve">s et des </w:t>
-      </w:r>
-      <w:r>
-        <w:rPr>
-          <w:b/>
-        </w:rPr>
-        <w:t>intent-filter</w:t>
-      </w:r>
-      <w:r>
-        <w:t xml:space="preserve">, et </w:t>
-      </w:r>
-      <w:r>
-        <w:t xml:space="preserve">l'envoi de </w:t>
-      </w:r>
-      <w:r>
-        <w:rPr>
-          <w:b/>
-        </w:rPr>
-        <w:t>Notification</w:t>
-      </w:r>
-      <w:r>
-        <w:t>.</w:t>
-      </w:r>
-    </w:p>
-    <w:p>
-      <w:pPr>
-        <w:pStyle w:val="Heading2"/>
-      </w:pPr>
-      <w:bookmarkStart w:id="3" w:name="_Toc476992755"/>
-      <w:r>
-        <w:t>Technologies</w:t>
-      </w:r>
-      <w:bookmarkEnd w:id="3"/>
-    </w:p>
-    <w:p>
-      <w:r>
-        <w:t>Android studio</w:t>
-      </w:r>
-      <w:r>
-        <w:t> : (v2.2.3)</w:t>
-      </w:r>
-      <w:r>
-        <w:t xml:space="preserve"> IDE</w:t>
-      </w:r>
-      <w:r>
-        <w:t>, minSDKversion : 16, targetSDKversion : 21</w:t>
-      </w:r>
-    </w:p>
-    <w:p>
-      <w:r>
-        <w:t>Graddle : gestionnaire dépendances</w:t>
-      </w:r>
-    </w:p>
-    <w:p>
-      <w:r>
-        <w:t xml:space="preserve">Gson : </w:t>
-      </w:r>
-      <w:r>
-        <w:t xml:space="preserve">(v2.2) </w:t>
-      </w:r>
-      <w:r>
-        <w:t>bibliothèque permettant une manipulation du JSON plus souple que l’api de base. Permet également de caster une chaine json en son objet correspondant.</w:t>
-      </w:r>
-    </w:p>
-    <w:p>
-      <w:r>
-        <w:t>JUnit : (v4.12) biblitotheque permettant l’organisation et les assertions des tests unitaires.</w:t>
-      </w:r>
-    </w:p>
-    <w:p>
-      <w:r>
-        <w:t>Java</w:t>
-      </w:r>
-      <w:r>
-        <w:t>Faker :</w:t>
-      </w:r>
-      <w:r>
-        <w:t xml:space="preserve"> (v0.12)</w:t>
-      </w:r>
-      <w:r>
-        <w:t xml:space="preserve"> bibliothèque permettant de générer divers type de données, utile pour les tests unitaires.</w:t>
-      </w:r>
-    </w:p>
-    <w:p>
-      <w:r>
-        <w:t xml:space="preserve">L’application a été testé sur un Xiaomi redme note 3 (android 6.0) et un nexus 4 (android 7) </w:t>
-      </w:r>
-    </w:p>
-    <w:p>
-      <w:pPr>
-        <w:pStyle w:val="Heading1"/>
-      </w:pPr>
-      <w:bookmarkStart w:id="4" w:name="_Toc476992756"/>
-      <w:r>
-        <w:t>Réalisation</w:t>
+    </w:p>
+    <w:p/>
+    <w:p>
+      <w:pPr>
+        <w:pStyle w:val="Titre2"/>
+      </w:pPr>
+      <w:bookmarkStart w:id="4" w:name="_Toc476992757"/>
+      <w:r>
+        <w:lastRenderedPageBreak/>
+        <w:t>Tests unitaires</w:t>
       </w:r>
       <w:bookmarkEnd w:id="4"/>
     </w:p>
     <w:p>
-      <w:pPr>
-        <w:pStyle w:val="Heading2"/>
-      </w:pPr>
-      <w:bookmarkStart w:id="5" w:name="_Toc476992757"/>
-      <w:r>
-        <w:t>Tests unitaires</w:t>
-      </w:r>
-      <w:bookmarkEnd w:id="5"/>
-    </w:p>
-    <w:p>
       <w:r>
         <w:t>Nous avons créé un package différent de celui des sources qui est uniquement destiné aux tests. Nous avons utilisé JUnit</w:t>
       </w:r>
@@ -979,7 +1289,28 @@
         <w:t>Pour s’assurer de la bonne communication entre notre TimerTask et le web service, nous avons mis en place différents tests unitaires.</w:t>
       </w:r>
       <w:r>
-        <w:t xml:space="preserve"> L’organisation générale du code nous a permis facilement de tester chaque fonctionnalité indépendamment du reste. Par l’exemple nous avons pu injecter un « faux » contexte propre aux les tests, de même nous pouvons injecter l’url à appeler dans notre TimerTask à la volée, enfin le callback appeler à la fin de l’execution de la tache périodique nous a permis de valider l’assertion.</w:t>
+        <w:t xml:space="preserve"> L’organisation générale du code nous a permis facilement de tester chaque fonctionnalité indépendamment du reste. </w:t>
+      </w:r>
+      <w:r>
+        <w:rPr>
+          <w:color w:val="FF0000"/>
+          <w:u w:val="single"/>
+        </w:rPr>
+        <w:t>Par exemple nous avons pu injecter un « faux » contexte propre aux tests, de même nous pouvons injecter l’url à appeler dans notre TimerTask à la volée, enfin le callback appeler à la fin de l’</w:t>
+      </w:r>
+      <w:r>
+        <w:rPr>
+          <w:color w:val="FF0000"/>
+          <w:u w:val="single"/>
+        </w:rPr>
+        <w:t>exécution</w:t>
+      </w:r>
+      <w:r>
+        <w:rPr>
+          <w:color w:val="FF0000"/>
+          <w:u w:val="single"/>
+        </w:rPr>
+        <w:t xml:space="preserve"> de la tache périodique nous a permis de valider l’assertion.</w:t>
       </w:r>
     </w:p>
     <w:p>
@@ -1708,278 +2039,42 @@
     </w:p>
     <w:p/>
     <w:p>
-      <w:r>
-        <w:t>Nous avons également testé l’autre point clé de l’application à savoir : la détection de l’allumage d’une lumière. Pour se faire, nous avons généré de fausses données grâce à la bibliotheque Faker avec une valeur de lumen encadré entre 2 et 200.</w:t>
-      </w:r>
-    </w:p>
-    <w:p>
-      <w:pPr>
-        <w:pStyle w:val="HTMLPreformatted"/>
-        <w:shd w:val="clear" w:color="auto" w:fill="2B2B2B"/>
-        <w:rPr>
-          <w:color w:val="A9B7C6"/>
-          <w:lang w:val="en-US"/>
-        </w:rPr>
-      </w:pPr>
-      <w:r>
-        <w:rPr>
-          <w:color w:val="A9B7C6"/>
-          <w:lang w:val="en-US"/>
-        </w:rPr>
-        <w:t xml:space="preserve">Light l = </w:t>
-      </w:r>
-      <w:r>
-        <w:rPr>
-          <w:color w:val="CC7832"/>
-          <w:lang w:val="en-US"/>
-        </w:rPr>
-        <w:t xml:space="preserve">new </w:t>
-      </w:r>
-      <w:r>
-        <w:rPr>
-          <w:color w:val="A9B7C6"/>
-          <w:lang w:val="en-US"/>
-        </w:rPr>
-        <w:t>Light(faker.date().between(</w:t>
-      </w:r>
-      <w:r>
-        <w:rPr>
-          <w:color w:val="CC7832"/>
-          <w:lang w:val="en-US"/>
-        </w:rPr>
-        <w:t xml:space="preserve">new </w:t>
-      </w:r>
-      <w:r>
-        <w:rPr>
-          <w:color w:val="A9B7C6"/>
-          <w:lang w:val="en-US"/>
-        </w:rPr>
-        <w:t>Date(</w:t>
-      </w:r>
-      <w:r>
-        <w:rPr>
-          <w:color w:val="6897BB"/>
-          <w:lang w:val="en-US"/>
-        </w:rPr>
-        <w:t>2017</w:t>
-      </w:r>
-      <w:r>
-        <w:rPr>
-          <w:color w:val="CC7832"/>
-          <w:lang w:val="en-US"/>
-        </w:rPr>
-        <w:t>,</w:t>
-      </w:r>
-      <w:r>
-        <w:rPr>
-          <w:color w:val="6897BB"/>
-          <w:lang w:val="en-US"/>
-        </w:rPr>
-        <w:t>1</w:t>
-      </w:r>
-      <w:r>
-        <w:rPr>
-          <w:color w:val="CC7832"/>
-          <w:lang w:val="en-US"/>
-        </w:rPr>
-        <w:t>,</w:t>
-      </w:r>
-      <w:r>
-        <w:rPr>
-          <w:color w:val="6897BB"/>
-          <w:lang w:val="en-US"/>
-        </w:rPr>
-        <w:t>1</w:t>
-      </w:r>
-      <w:r>
-        <w:rPr>
-          <w:color w:val="A9B7C6"/>
-          <w:lang w:val="en-US"/>
-        </w:rPr>
-        <w:t>)</w:t>
-      </w:r>
-      <w:r>
-        <w:rPr>
-          <w:color w:val="CC7832"/>
-          <w:lang w:val="en-US"/>
-        </w:rPr>
-        <w:t xml:space="preserve">, new </w:t>
-      </w:r>
-      <w:r>
-        <w:rPr>
-          <w:color w:val="A9B7C6"/>
-          <w:lang w:val="en-US"/>
-        </w:rPr>
-        <w:t>Date(</w:t>
-      </w:r>
-      <w:r>
-        <w:rPr>
-          <w:color w:val="6897BB"/>
-          <w:lang w:val="en-US"/>
-        </w:rPr>
-        <w:t>2017</w:t>
-      </w:r>
-      <w:r>
-        <w:rPr>
-          <w:color w:val="CC7832"/>
-          <w:lang w:val="en-US"/>
-        </w:rPr>
-        <w:t>,</w:t>
-      </w:r>
-      <w:r>
-        <w:rPr>
-          <w:color w:val="6897BB"/>
-          <w:lang w:val="en-US"/>
-        </w:rPr>
-        <w:t>1</w:t>
-      </w:r>
-      <w:r>
-        <w:rPr>
-          <w:color w:val="CC7832"/>
-          <w:lang w:val="en-US"/>
-        </w:rPr>
-        <w:t>,</w:t>
-      </w:r>
-      <w:r>
-        <w:rPr>
-          <w:color w:val="6897BB"/>
-          <w:lang w:val="en-US"/>
-        </w:rPr>
-        <w:t>24</w:t>
-      </w:r>
-      <w:r>
-        <w:rPr>
-          <w:color w:val="A9B7C6"/>
-          <w:lang w:val="en-US"/>
-        </w:rPr>
-        <w:t>)).getTime()</w:t>
-      </w:r>
-      <w:r>
-        <w:rPr>
-          <w:color w:val="CC7832"/>
-          <w:lang w:val="en-US"/>
-        </w:rPr>
-        <w:t>,</w:t>
-      </w:r>
-      <w:r>
-        <w:rPr>
-          <w:color w:val="70AD47" w:themeColor="accent6"/>
-          <w:lang w:val="en-US"/>
-        </w:rPr>
-        <w:t>"label",</w:t>
-      </w:r>
-      <w:r>
-        <w:rPr>
-          <w:color w:val="A9B7C6"/>
-          <w:lang w:val="en-US"/>
-        </w:rPr>
-        <w:t>faker.number().randomDouble(</w:t>
-      </w:r>
-      <w:r>
-        <w:rPr>
-          <w:color w:val="6897BB"/>
-          <w:lang w:val="en-US"/>
-        </w:rPr>
-        <w:t>2</w:t>
-      </w:r>
-      <w:r>
-        <w:rPr>
-          <w:color w:val="CC7832"/>
-          <w:lang w:val="en-US"/>
-        </w:rPr>
-        <w:t>,</w:t>
-      </w:r>
-      <w:r>
-        <w:rPr>
-          <w:color w:val="6897BB"/>
-          <w:lang w:val="en-US"/>
-        </w:rPr>
-        <w:t>2</w:t>
-      </w:r>
-      <w:r>
-        <w:rPr>
-          <w:color w:val="CC7832"/>
-          <w:lang w:val="en-US"/>
-        </w:rPr>
-        <w:t>,</w:t>
-      </w:r>
-      <w:r>
-        <w:rPr>
-          <w:color w:val="6897BB"/>
-          <w:lang w:val="en-US"/>
-        </w:rPr>
-        <w:t>200</w:t>
-      </w:r>
-      <w:r>
-        <w:rPr>
-          <w:color w:val="A9B7C6"/>
-          <w:lang w:val="en-US"/>
-        </w:rPr>
-        <w:t>)</w:t>
-      </w:r>
-      <w:r>
-        <w:rPr>
-          <w:color w:val="CC7832"/>
-          <w:lang w:val="en-US"/>
-        </w:rPr>
-        <w:t>,</w:t>
-      </w:r>
-      <w:r>
-        <w:rPr>
-          <w:color w:val="70AD47" w:themeColor="accent6"/>
-          <w:lang w:val="en-US"/>
-        </w:rPr>
-        <w:t xml:space="preserve"> </w:t>
-      </w:r>
-      <w:r>
-        <w:rPr>
-          <w:color w:val="70AD47" w:themeColor="accent6"/>
-          <w:lang w:val="en-US"/>
-        </w:rPr>
-        <w:t>"</w:t>
-      </w:r>
-      <w:r>
-        <w:rPr>
-          <w:color w:val="70AD47" w:themeColor="accent6"/>
-          <w:lang w:val="en-US"/>
-        </w:rPr>
-        <w:t>mote9</w:t>
-      </w:r>
-      <w:r>
-        <w:rPr>
-          <w:color w:val="70AD47" w:themeColor="accent6"/>
-          <w:lang w:val="en-US"/>
-        </w:rPr>
-        <w:t>",</w:t>
-      </w:r>
-      <w:r>
-        <w:rPr>
-          <w:color w:val="A9B7C6"/>
-          <w:lang w:val="en-US"/>
-        </w:rPr>
-        <w:t>)</w:t>
-      </w:r>
-      <w:r>
-        <w:rPr>
-          <w:color w:val="CC7832"/>
-          <w:lang w:val="en-US"/>
-        </w:rPr>
-        <w:t>;</w:t>
-      </w:r>
-    </w:p>
-    <w:p>
-      <w:pPr>
-        <w:rPr>
-          <w:lang w:val="en-US"/>
-        </w:rPr>
-      </w:pPr>
-    </w:p>
-    <w:p>
-      <w:r>
-        <w:t>Ensuite nous ajoutons 2 pics de valeurs pour simuler l’</w:t>
-      </w:r>
-      <w:r>
-        <w:t>allumage des lampes. Enfin nous testons qu’il y a bien eu 2 changements d’état pour la lampe.</w:t>
+      <w:pPr>
+        <w:pStyle w:val="Titre3"/>
+      </w:pPr>
+      <w:r>
+        <w:t>Test de la détection d’allumage </w:t>
+      </w:r>
+    </w:p>
+    <w:p>
+      <w:r>
+        <w:t>Nous avons également testé la fonctionnalité de détection d’allumage.</w:t>
+      </w:r>
+      <w:r>
+        <w:t xml:space="preserve"> Grâce à un Faker, nous envoyons une liste de valeurs généré aléatoirement comprises entre 10 et 20. La lumière doit donc être considéré comme éteinte (1</w:t>
+      </w:r>
+      <w:r>
+        <w:rPr>
+          <w:vertAlign w:val="superscript"/>
+        </w:rPr>
+        <w:t>ère</w:t>
+      </w:r>
+      <w:r>
+        <w:t xml:space="preserve"> assertion). Ensuite nous générons des val</w:t>
+      </w:r>
+      <w:bookmarkStart w:id="5" w:name="_GoBack"/>
+      <w:bookmarkEnd w:id="5"/>
+      <w:r>
+        <w:t>eurs comprises entre 40 et 50, la lumière doit être détectée comme allumé (2</w:t>
+      </w:r>
+      <w:r>
+        <w:rPr>
+          <w:vertAlign w:val="superscript"/>
+        </w:rPr>
+        <w:t>nd</w:t>
+      </w:r>
+      <w:r>
+        <w:t xml:space="preserve"> assertion).</w:t>
       </w:r>
     </w:p>
     <w:sectPr>
@@ -1993,7 +2088,7 @@
 </file>
 
 <file path=word/endnotes.xml><?xml version="1.0" encoding="utf-8"?>
-<w:endnotes xmlns:wpc="http://schemas.microsoft.com/office/word/2010/wordprocessingCanvas" xmlns:mc="http://schemas.openxmlformats.org/markup-compatibility/2006" xmlns:o="urn:schemas-microsoft-com:office:office" xmlns:r="http://schemas.openxmlformats.org/officeDocument/2006/relationships" xmlns:m="http://schemas.openxmlformats.org/officeDocument/2006/math" xmlns:v="urn:schemas-microsoft-com:vml" xmlns:wp14="http://schemas.microsoft.com/office/word/2010/wordprocessingDrawing" xmlns:wp="http://schemas.openxmlformats.org/drawingml/2006/wordprocessingDrawing" xmlns:w10="urn:schemas-microsoft-com:office:word" xmlns:w="http://schemas.openxmlformats.org/wordprocessingml/2006/main" xmlns:w14="http://schemas.microsoft.com/office/word/2010/wordml" xmlns:w15="http://schemas.microsoft.com/office/word/2012/wordml" xmlns:wpg="http://schemas.microsoft.com/office/word/2010/wordprocessingGroup" xmlns:wpi="http://schemas.microsoft.com/office/word/2010/wordprocessingInk" xmlns:wne="http://schemas.microsoft.com/office/word/2006/wordml" xmlns:wps="http://schemas.microsoft.com/office/word/2010/wordprocessingShape" mc:Ignorable="w14 w15 wp14">
+<w:endnotes xmlns:wpc="http://schemas.microsoft.com/office/word/2010/wordprocessingCanvas" xmlns:cx="http://schemas.microsoft.com/office/drawing/2014/chartex" xmlns:cx1="http://schemas.microsoft.com/office/drawing/2015/9/8/chartex" xmlns:cx2="http://schemas.microsoft.com/office/drawing/2015/10/21/chartex" xmlns:cx3="http://schemas.microsoft.com/office/drawing/2016/5/9/chartex" xmlns:cx4="http://schemas.microsoft.com/office/drawing/2016/5/10/chartex" xmlns:cx5="http://schemas.microsoft.com/office/drawing/2016/5/11/chartex" xmlns:mc="http://schemas.openxmlformats.org/markup-compatibility/2006" xmlns:o="urn:schemas-microsoft-com:office:office" xmlns:r="http://schemas.openxmlformats.org/officeDocument/2006/relationships" xmlns:m="http://schemas.openxmlformats.org/officeDocument/2006/math" xmlns:v="urn:schemas-microsoft-com:vml" xmlns:wp14="http://schemas.microsoft.com/office/word/2010/wordprocessingDrawing" xmlns:wp="http://schemas.openxmlformats.org/drawingml/2006/wordprocessingDrawing" xmlns:w10="urn:schemas-microsoft-com:office:word" xmlns:w="http://schemas.openxmlformats.org/wordprocessingml/2006/main" xmlns:w14="http://schemas.microsoft.com/office/word/2010/wordml" xmlns:w15="http://schemas.microsoft.com/office/word/2012/wordml" xmlns:w16se="http://schemas.microsoft.com/office/word/2015/wordml/symex" xmlns:wpg="http://schemas.microsoft.com/office/word/2010/wordprocessingGroup" xmlns:wpi="http://schemas.microsoft.com/office/word/2010/wordprocessingInk" xmlns:wne="http://schemas.microsoft.com/office/word/2006/wordml" xmlns:wps="http://schemas.microsoft.com/office/word/2010/wordprocessingShape" mc:Ignorable="w14 w15 w16se wp14">
   <w:endnote w:type="separator" w:id="-1">
     <w:p>
       <w:pPr>
@@ -2018,7 +2113,7 @@
 </file>
 
 <file path=word/footnotes.xml><?xml version="1.0" encoding="utf-8"?>
-<w:footnotes xmlns:wpc="http://schemas.microsoft.com/office/word/2010/wordprocessingCanvas" xmlns:mc="http://schemas.openxmlformats.org/markup-compatibility/2006" xmlns:o="urn:schemas-microsoft-com:office:office" xmlns:r="http://schemas.openxmlformats.org/officeDocument/2006/relationships" xmlns:m="http://schemas.openxmlformats.org/officeDocument/2006/math" xmlns:v="urn:schemas-microsoft-com:vml" xmlns:wp14="http://schemas.microsoft.com/office/word/2010/wordprocessingDrawing" xmlns:wp="http://schemas.openxmlformats.org/drawingml/2006/wordprocessingDrawing" xmlns:w10="urn:schemas-microsoft-com:office:word" xmlns:w="http://schemas.openxmlformats.org/wordprocessingml/2006/main" xmlns:w14="http://schemas.microsoft.com/office/word/2010/wordml" xmlns:w15="http://schemas.microsoft.com/office/word/2012/wordml" xmlns:wpg="http://schemas.microsoft.com/office/word/2010/wordprocessingGroup" xmlns:wpi="http://schemas.microsoft.com/office/word/2010/wordprocessingInk" xmlns:wne="http://schemas.microsoft.com/office/word/2006/wordml" xmlns:wps="http://schemas.microsoft.com/office/word/2010/wordprocessingShape" mc:Ignorable="w14 w15 wp14">
+<w:footnotes xmlns:wpc="http://schemas.microsoft.com/office/word/2010/wordprocessingCanvas" xmlns:cx="http://schemas.microsoft.com/office/drawing/2014/chartex" xmlns:cx1="http://schemas.microsoft.com/office/drawing/2015/9/8/chartex" xmlns:cx2="http://schemas.microsoft.com/office/drawing/2015/10/21/chartex" xmlns:cx3="http://schemas.microsoft.com/office/drawing/2016/5/9/chartex" xmlns:cx4="http://schemas.microsoft.com/office/drawing/2016/5/10/chartex" xmlns:cx5="http://schemas.microsoft.com/office/drawing/2016/5/11/chartex" xmlns:mc="http://schemas.openxmlformats.org/markup-compatibility/2006" xmlns:o="urn:schemas-microsoft-com:office:office" xmlns:r="http://schemas.openxmlformats.org/officeDocument/2006/relationships" xmlns:m="http://schemas.openxmlformats.org/officeDocument/2006/math" xmlns:v="urn:schemas-microsoft-com:vml" xmlns:wp14="http://schemas.microsoft.com/office/word/2010/wordprocessingDrawing" xmlns:wp="http://schemas.openxmlformats.org/drawingml/2006/wordprocessingDrawing" xmlns:w10="urn:schemas-microsoft-com:office:word" xmlns:w="http://schemas.openxmlformats.org/wordprocessingml/2006/main" xmlns:w14="http://schemas.microsoft.com/office/word/2010/wordml" xmlns:w15="http://schemas.microsoft.com/office/word/2012/wordml" xmlns:w16se="http://schemas.microsoft.com/office/word/2015/wordml/symex" xmlns:wpg="http://schemas.microsoft.com/office/word/2010/wordprocessingGroup" xmlns:wpi="http://schemas.microsoft.com/office/word/2010/wordprocessingInk" xmlns:wne="http://schemas.microsoft.com/office/word/2006/wordml" xmlns:wps="http://schemas.microsoft.com/office/word/2010/wordprocessingShape" mc:Ignorable="w14 w15 w16se wp14">
   <w:footnote w:type="separator" w:id="-1">
     <w:p>
       <w:pPr>
@@ -2043,8 +2138,8 @@
 </file>
 
 <file path=word/numbering.xml><?xml version="1.0" encoding="utf-8"?>
-<w:numbering xmlns:wpc="http://schemas.microsoft.com/office/word/2010/wordprocessingCanvas" xmlns:mc="http://schemas.openxmlformats.org/markup-compatibility/2006" xmlns:o="urn:schemas-microsoft-com:office:office" xmlns:r="http://schemas.openxmlformats.org/officeDocument/2006/relationships" xmlns:m="http://schemas.openxmlformats.org/officeDocument/2006/math" xmlns:v="urn:schemas-microsoft-com:vml" xmlns:wp14="http://schemas.microsoft.com/office/word/2010/wordprocessingDrawing" xmlns:wp="http://schemas.openxmlformats.org/drawingml/2006/wordprocessingDrawing" xmlns:w10="urn:schemas-microsoft-com:office:word" xmlns:w="http://schemas.openxmlformats.org/wordprocessingml/2006/main" xmlns:w14="http://schemas.microsoft.com/office/word/2010/wordml" xmlns:w15="http://schemas.microsoft.com/office/word/2012/wordml" xmlns:wpg="http://schemas.microsoft.com/office/word/2010/wordprocessingGroup" xmlns:wpi="http://schemas.microsoft.com/office/word/2010/wordprocessingInk" xmlns:wne="http://schemas.microsoft.com/office/word/2006/wordml" xmlns:wps="http://schemas.microsoft.com/office/word/2010/wordprocessingShape" mc:Ignorable="w14 w15 wp14">
-  <w:abstractNum w:abstractNumId="0">
+<w:numbering xmlns:wpc="http://schemas.microsoft.com/office/word/2010/wordprocessingCanvas" xmlns:cx="http://schemas.microsoft.com/office/drawing/2014/chartex" xmlns:cx1="http://schemas.microsoft.com/office/drawing/2015/9/8/chartex" xmlns:cx2="http://schemas.microsoft.com/office/drawing/2015/10/21/chartex" xmlns:cx3="http://schemas.microsoft.com/office/drawing/2016/5/9/chartex" xmlns:cx4="http://schemas.microsoft.com/office/drawing/2016/5/10/chartex" xmlns:cx5="http://schemas.microsoft.com/office/drawing/2016/5/11/chartex" xmlns:mc="http://schemas.openxmlformats.org/markup-compatibility/2006" xmlns:o="urn:schemas-microsoft-com:office:office" xmlns:r="http://schemas.openxmlformats.org/officeDocument/2006/relationships" xmlns:m="http://schemas.openxmlformats.org/officeDocument/2006/math" xmlns:v="urn:schemas-microsoft-com:vml" xmlns:wp14="http://schemas.microsoft.com/office/word/2010/wordprocessingDrawing" xmlns:wp="http://schemas.openxmlformats.org/drawingml/2006/wordprocessingDrawing" xmlns:w10="urn:schemas-microsoft-com:office:word" xmlns:w="http://schemas.openxmlformats.org/wordprocessingml/2006/main" xmlns:w14="http://schemas.microsoft.com/office/word/2010/wordml" xmlns:w15="http://schemas.microsoft.com/office/word/2012/wordml" xmlns:w16se="http://schemas.microsoft.com/office/word/2015/wordml/symex" xmlns:wpg="http://schemas.microsoft.com/office/word/2010/wordprocessingGroup" xmlns:wpi="http://schemas.microsoft.com/office/word/2010/wordprocessingInk" xmlns:wne="http://schemas.microsoft.com/office/word/2006/wordml" xmlns:wps="http://schemas.microsoft.com/office/word/2010/wordprocessingShape" mc:Ignorable="w14 w15 w16se wp14">
+  <w:abstractNum w:abstractNumId="0" w15:restartNumberingAfterBreak="0">
     <w:nsid w:val="2ADE4D3E"/>
     <w:multiLevelType w:val="hybridMultilevel"/>
     <w:tmpl w:val="249E1D20"/>
@@ -2164,7 +2259,7 @@
 </file>
 
 <file path=word/styles.xml><?xml version="1.0" encoding="utf-8"?>
-<w:styles xmlns:mc="http://schemas.openxmlformats.org/markup-compatibility/2006" xmlns:r="http://schemas.openxmlformats.org/officeDocument/2006/relationships" xmlns:w="http://schemas.openxmlformats.org/wordprocessingml/2006/main" xmlns:w14="http://schemas.microsoft.com/office/word/2010/wordml" xmlns:w15="http://schemas.microsoft.com/office/word/2012/wordml" mc:Ignorable="w14 w15">
+<w:styles xmlns:mc="http://schemas.openxmlformats.org/markup-compatibility/2006" xmlns:r="http://schemas.openxmlformats.org/officeDocument/2006/relationships" xmlns:w="http://schemas.openxmlformats.org/wordprocessingml/2006/main" xmlns:w14="http://schemas.microsoft.com/office/word/2010/wordml" xmlns:w15="http://schemas.microsoft.com/office/word/2012/wordml" xmlns:w16se="http://schemas.microsoft.com/office/word/2015/wordml/symex" mc:Ignorable="w14 w15 w16se">
   <w:docDefaults>
     <w:rPrDefault>
       <w:rPr>
@@ -2180,7 +2275,7 @@
       </w:pPr>
     </w:pPrDefault>
   </w:docDefaults>
-  <w:latentStyles w:defLockedState="0" w:defUIPriority="99" w:defSemiHidden="0" w:defUnhideWhenUsed="0" w:defQFormat="0" w:count="371">
+  <w:latentStyles w:defLockedState="0" w:defUIPriority="99" w:defSemiHidden="0" w:defUnhideWhenUsed="0" w:defQFormat="0" w:count="374">
     <w:lsdException w:name="Normal" w:uiPriority="0" w:qFormat="1"/>
     <w:lsdException w:name="heading 1" w:uiPriority="9" w:qFormat="1"/>
     <w:lsdException w:name="heading 2" w:semiHidden="1" w:uiPriority="9" w:unhideWhenUsed="1" w:qFormat="1"/>
@@ -2286,7 +2381,6 @@
     <w:lsdException w:name="HTML Sample" w:semiHidden="1" w:unhideWhenUsed="1"/>
     <w:lsdException w:name="HTML Typewriter" w:semiHidden="1" w:unhideWhenUsed="1"/>
     <w:lsdException w:name="HTML Variable" w:semiHidden="1" w:unhideWhenUsed="1"/>
-    <w:lsdException w:name="Normal Table" w:semiHidden="1" w:unhideWhenUsed="1"/>
     <w:lsdException w:name="annotation subject" w:semiHidden="1" w:unhideWhenUsed="1"/>
     <w:lsdException w:name="No List" w:semiHidden="1" w:unhideWhenUsed="1"/>
     <w:lsdException w:name="Outline List 1" w:semiHidden="1" w:unhideWhenUsed="1"/>
@@ -2331,7 +2425,6 @@
     <w:lsdException w:name="Table Professional" w:semiHidden="1" w:unhideWhenUsed="1"/>
     <w:lsdException w:name="Table Subtle 1" w:semiHidden="1" w:unhideWhenUsed="1"/>
     <w:lsdException w:name="Table Subtle 2" w:semiHidden="1" w:unhideWhenUsed="1"/>
-    <w:lsdException w:name="Table Web 1" w:semiHidden="1" w:unhideWhenUsed="1"/>
     <w:lsdException w:name="Table Web 2" w:semiHidden="1" w:unhideWhenUsed="1"/>
     <w:lsdException w:name="Table Web 3" w:semiHidden="1" w:unhideWhenUsed="1"/>
     <w:lsdException w:name="Balloon Text" w:semiHidden="1" w:unhideWhenUsed="1"/>
@@ -2552,6 +2645,9 @@
     <w:lsdException w:name="List Table 5 Dark Accent 6" w:uiPriority="50"/>
     <w:lsdException w:name="List Table 6 Colorful Accent 6" w:uiPriority="51"/>
     <w:lsdException w:name="List Table 7 Colorful Accent 6" w:uiPriority="52"/>
+    <w:lsdException w:name="Mention" w:semiHidden="1" w:unhideWhenUsed="1"/>
+    <w:lsdException w:name="Smart Hyperlink" w:semiHidden="1" w:unhideWhenUsed="1"/>
+    <w:lsdException w:name="Hashtag" w:semiHidden="1" w:unhideWhenUsed="1"/>
   </w:latentStyles>
   <w:style w:type="paragraph" w:default="1" w:styleId="Normal">
     <w:name w:val="Normal"/>
@@ -2566,11 +2662,11 @@
       <w:sz w:val="24"/>
     </w:rPr>
   </w:style>
-  <w:style w:type="paragraph" w:styleId="Heading1">
+  <w:style w:type="paragraph" w:styleId="Titre1">
     <w:name w:val="heading 1"/>
     <w:basedOn w:val="Normal"/>
     <w:next w:val="Normal"/>
-    <w:link w:val="Heading1Char"/>
+    <w:link w:val="Titre1Car"/>
     <w:uiPriority w:val="9"/>
     <w:qFormat/>
     <w:rsid w:val="00561C46"/>
@@ -2587,11 +2683,11 @@
       <w:szCs w:val="32"/>
     </w:rPr>
   </w:style>
-  <w:style w:type="paragraph" w:styleId="Heading2">
+  <w:style w:type="paragraph" w:styleId="Titre2">
     <w:name w:val="heading 2"/>
     <w:basedOn w:val="Normal"/>
     <w:next w:val="Normal"/>
-    <w:link w:val="Heading2Char"/>
+    <w:link w:val="Titre2Car"/>
     <w:uiPriority w:val="9"/>
     <w:unhideWhenUsed/>
     <w:qFormat/>
@@ -2609,13 +2705,34 @@
       <w:szCs w:val="26"/>
     </w:rPr>
   </w:style>
-  <w:style w:type="character" w:default="1" w:styleId="DefaultParagraphFont">
+  <w:style w:type="paragraph" w:styleId="Titre3">
+    <w:name w:val="heading 3"/>
+    <w:basedOn w:val="Normal"/>
+    <w:next w:val="Normal"/>
+    <w:link w:val="Titre3Car"/>
+    <w:uiPriority w:val="9"/>
+    <w:unhideWhenUsed/>
+    <w:qFormat/>
+    <w:rsid w:val="00E25625"/>
+    <w:pPr>
+      <w:keepNext/>
+      <w:keepLines/>
+      <w:spacing w:before="40" w:after="0"/>
+      <w:outlineLvl w:val="2"/>
+    </w:pPr>
+    <w:rPr>
+      <w:rFonts w:asciiTheme="majorHAnsi" w:eastAsiaTheme="majorEastAsia" w:hAnsiTheme="majorHAnsi" w:cstheme="majorBidi"/>
+      <w:color w:val="1F4D78" w:themeColor="accent1" w:themeShade="7F"/>
+      <w:szCs w:val="24"/>
+    </w:rPr>
+  </w:style>
+  <w:style w:type="character" w:default="1" w:styleId="Policepardfaut">
     <w:name w:val="Default Paragraph Font"/>
     <w:uiPriority w:val="1"/>
     <w:semiHidden/>
     <w:unhideWhenUsed/>
   </w:style>
-  <w:style w:type="table" w:default="1" w:styleId="TableNormal">
+  <w:style w:type="table" w:default="1" w:styleId="TableauNormal">
     <w:name w:val="Normal Table"/>
     <w:uiPriority w:val="99"/>
     <w:semiHidden/>
@@ -2630,17 +2747,17 @@
       </w:tblCellMar>
     </w:tblPr>
   </w:style>
-  <w:style w:type="numbering" w:default="1" w:styleId="NoList">
+  <w:style w:type="numbering" w:default="1" w:styleId="Aucuneliste">
     <w:name w:val="No List"/>
     <w:uiPriority w:val="99"/>
     <w:semiHidden/>
     <w:unhideWhenUsed/>
   </w:style>
-  <w:style w:type="paragraph" w:styleId="Title">
+  <w:style w:type="paragraph" w:styleId="Titre">
     <w:name w:val="Title"/>
     <w:basedOn w:val="Normal"/>
     <w:next w:val="Normal"/>
-    <w:link w:val="TitleChar"/>
+    <w:link w:val="TitreCar"/>
     <w:uiPriority w:val="10"/>
     <w:qFormat/>
     <w:rsid w:val="00561C46"/>
@@ -2658,10 +2775,10 @@
       <w:szCs w:val="48"/>
     </w:rPr>
   </w:style>
-  <w:style w:type="character" w:customStyle="1" w:styleId="TitleChar">
-    <w:name w:val="Title Char"/>
-    <w:basedOn w:val="DefaultParagraphFont"/>
-    <w:link w:val="Title"/>
+  <w:style w:type="character" w:customStyle="1" w:styleId="TitreCar">
+    <w:name w:val="Titre Car"/>
+    <w:basedOn w:val="Policepardfaut"/>
+    <w:link w:val="Titre"/>
     <w:uiPriority w:val="10"/>
     <w:rsid w:val="00561C46"/>
     <w:rPr>
@@ -2673,10 +2790,10 @@
       <w:szCs w:val="48"/>
     </w:rPr>
   </w:style>
-  <w:style w:type="paragraph" w:styleId="Header">
+  <w:style w:type="paragraph" w:styleId="En-tte">
     <w:name w:val="header"/>
     <w:basedOn w:val="Normal"/>
-    <w:link w:val="HeaderChar"/>
+    <w:link w:val="En-tteCar"/>
     <w:uiPriority w:val="99"/>
     <w:unhideWhenUsed/>
     <w:rsid w:val="00561C46"/>
@@ -2688,10 +2805,10 @@
       <w:spacing w:after="0" w:line="240" w:lineRule="auto"/>
     </w:pPr>
   </w:style>
-  <w:style w:type="character" w:customStyle="1" w:styleId="HeaderChar">
-    <w:name w:val="Header Char"/>
-    <w:basedOn w:val="DefaultParagraphFont"/>
-    <w:link w:val="Header"/>
+  <w:style w:type="character" w:customStyle="1" w:styleId="En-tteCar">
+    <w:name w:val="En-tête Car"/>
+    <w:basedOn w:val="Policepardfaut"/>
+    <w:link w:val="En-tte"/>
     <w:uiPriority w:val="99"/>
     <w:rsid w:val="00561C46"/>
     <w:rPr>
@@ -2699,10 +2816,10 @@
       <w:sz w:val="24"/>
     </w:rPr>
   </w:style>
-  <w:style w:type="paragraph" w:styleId="Footer">
+  <w:style w:type="paragraph" w:styleId="Pieddepage">
     <w:name w:val="footer"/>
     <w:basedOn w:val="Normal"/>
-    <w:link w:val="FooterChar"/>
+    <w:link w:val="PieddepageCar"/>
     <w:uiPriority w:val="99"/>
     <w:unhideWhenUsed/>
     <w:rsid w:val="00561C46"/>
@@ -2714,10 +2831,10 @@
       <w:spacing w:after="0" w:line="240" w:lineRule="auto"/>
     </w:pPr>
   </w:style>
-  <w:style w:type="character" w:customStyle="1" w:styleId="FooterChar">
-    <w:name w:val="Footer Char"/>
-    <w:basedOn w:val="DefaultParagraphFont"/>
-    <w:link w:val="Footer"/>
+  <w:style w:type="character" w:customStyle="1" w:styleId="PieddepageCar">
+    <w:name w:val="Pied de page Car"/>
+    <w:basedOn w:val="Policepardfaut"/>
+    <w:link w:val="Pieddepage"/>
     <w:uiPriority w:val="99"/>
     <w:rsid w:val="00561C46"/>
     <w:rPr>
@@ -2725,10 +2842,10 @@
       <w:sz w:val="24"/>
     </w:rPr>
   </w:style>
-  <w:style w:type="character" w:customStyle="1" w:styleId="Heading1Char">
-    <w:name w:val="Heading 1 Char"/>
-    <w:basedOn w:val="DefaultParagraphFont"/>
-    <w:link w:val="Heading1"/>
+  <w:style w:type="character" w:customStyle="1" w:styleId="Titre1Car">
+    <w:name w:val="Titre 1 Car"/>
+    <w:basedOn w:val="Policepardfaut"/>
+    <w:link w:val="Titre1"/>
     <w:uiPriority w:val="9"/>
     <w:rsid w:val="00561C46"/>
     <w:rPr>
@@ -2738,9 +2855,9 @@
       <w:szCs w:val="32"/>
     </w:rPr>
   </w:style>
-  <w:style w:type="paragraph" w:styleId="TOCHeading">
+  <w:style w:type="paragraph" w:styleId="En-ttedetabledesmatires">
     <w:name w:val="TOC Heading"/>
-    <w:basedOn w:val="Heading1"/>
+    <w:basedOn w:val="Titre1"/>
     <w:next w:val="Normal"/>
     <w:uiPriority w:val="39"/>
     <w:unhideWhenUsed/>
@@ -2755,7 +2872,7 @@
       <w:lang w:val="en-US"/>
     </w:rPr>
   </w:style>
-  <w:style w:type="paragraph" w:styleId="TOC1">
+  <w:style w:type="paragraph" w:styleId="TM1">
     <w:name w:val="toc 1"/>
     <w:basedOn w:val="Normal"/>
     <w:next w:val="Normal"/>
@@ -2767,9 +2884,9 @@
       <w:spacing w:after="100"/>
     </w:pPr>
   </w:style>
-  <w:style w:type="character" w:styleId="Hyperlink">
+  <w:style w:type="character" w:styleId="Lienhypertexte">
     <w:name w:val="Hyperlink"/>
-    <w:basedOn w:val="DefaultParagraphFont"/>
+    <w:basedOn w:val="Policepardfaut"/>
     <w:uiPriority w:val="99"/>
     <w:unhideWhenUsed/>
     <w:rsid w:val="00561C46"/>
@@ -2778,7 +2895,7 @@
       <w:u w:val="single"/>
     </w:rPr>
   </w:style>
-  <w:style w:type="paragraph" w:styleId="ListParagraph">
+  <w:style w:type="paragraph" w:styleId="Paragraphedeliste">
     <w:name w:val="List Paragraph"/>
     <w:basedOn w:val="Normal"/>
     <w:uiPriority w:val="34"/>
@@ -2789,10 +2906,10 @@
       <w:contextualSpacing/>
     </w:pPr>
   </w:style>
-  <w:style w:type="character" w:customStyle="1" w:styleId="Heading2Char">
-    <w:name w:val="Heading 2 Char"/>
-    <w:basedOn w:val="DefaultParagraphFont"/>
-    <w:link w:val="Heading2"/>
+  <w:style w:type="character" w:customStyle="1" w:styleId="Titre2Car">
+    <w:name w:val="Titre 2 Car"/>
+    <w:basedOn w:val="Policepardfaut"/>
+    <w:link w:val="Titre2"/>
     <w:uiPriority w:val="9"/>
     <w:rsid w:val="002C5AF1"/>
     <w:rPr>
@@ -2802,10 +2919,10 @@
       <w:szCs w:val="26"/>
     </w:rPr>
   </w:style>
-  <w:style w:type="paragraph" w:styleId="HTMLPreformatted">
+  <w:style w:type="paragraph" w:styleId="PrformatHTML">
     <w:name w:val="HTML Preformatted"/>
     <w:basedOn w:val="Normal"/>
-    <w:link w:val="HTMLPreformattedChar"/>
+    <w:link w:val="PrformatHTMLCar"/>
     <w:uiPriority w:val="99"/>
     <w:semiHidden/>
     <w:unhideWhenUsed/>
@@ -2839,10 +2956,10 @@
       <w:lang w:eastAsia="fr-FR"/>
     </w:rPr>
   </w:style>
-  <w:style w:type="character" w:customStyle="1" w:styleId="HTMLPreformattedChar">
-    <w:name w:val="HTML Preformatted Char"/>
-    <w:basedOn w:val="DefaultParagraphFont"/>
-    <w:link w:val="HTMLPreformatted"/>
+  <w:style w:type="character" w:customStyle="1" w:styleId="PrformatHTMLCar">
+    <w:name w:val="Préformaté HTML Car"/>
+    <w:basedOn w:val="Policepardfaut"/>
+    <w:link w:val="PrformatHTML"/>
     <w:uiPriority w:val="99"/>
     <w:semiHidden/>
     <w:rsid w:val="00334452"/>
@@ -2853,7 +2970,7 @@
       <w:lang w:eastAsia="fr-FR"/>
     </w:rPr>
   </w:style>
-  <w:style w:type="paragraph" w:styleId="TOC2">
+  <w:style w:type="paragraph" w:styleId="TM2">
     <w:name w:val="toc 2"/>
     <w:basedOn w:val="Normal"/>
     <w:next w:val="Normal"/>
@@ -2865,6 +2982,19 @@
       <w:spacing w:after="100"/>
       <w:ind w:left="240"/>
     </w:pPr>
+  </w:style>
+  <w:style w:type="character" w:customStyle="1" w:styleId="Titre3Car">
+    <w:name w:val="Titre 3 Car"/>
+    <w:basedOn w:val="Policepardfaut"/>
+    <w:link w:val="Titre3"/>
+    <w:uiPriority w:val="9"/>
+    <w:rsid w:val="00E25625"/>
+    <w:rPr>
+      <w:rFonts w:asciiTheme="majorHAnsi" w:eastAsiaTheme="majorEastAsia" w:hAnsiTheme="majorHAnsi" w:cstheme="majorBidi"/>
+      <w:color w:val="1F4D78" w:themeColor="accent1" w:themeShade="7F"/>
+      <w:sz w:val="24"/>
+      <w:szCs w:val="24"/>
+    </w:rPr>
   </w:style>
 </w:styles>
 </file>
@@ -3135,7 +3265,7 @@
 </file>
 
 <file path=customXml/itemProps1.xml><?xml version="1.0" encoding="utf-8"?>
-<ds:datastoreItem xmlns:ds="http://schemas.openxmlformats.org/officeDocument/2006/customXml" ds:itemID="{53AF6F6E-5F0F-4569-8CFD-544557AB8266}">
+<ds:datastoreItem xmlns:ds="http://schemas.openxmlformats.org/officeDocument/2006/customXml" ds:itemID="{F1B68CDF-0548-4049-8C73-CE8A4E99069C}">
   <ds:schemaRefs>
     <ds:schemaRef ds:uri="http://schemas.openxmlformats.org/officeDocument/2006/bibliography"/>
   </ds:schemaRefs>

</xml_diff>